<commit_message>
090724 - osf preprint
</commit_message>
<xml_diff>
--- a/Title Page.docx
+++ b/Title Page.docx
@@ -314,6 +314,7 @@
         <w:spacing w:after="0" w:line="240" w:lineRule="auto"/>
         <w:rPr>
           <w:rFonts w:ascii="Times New Roman" w:hAnsi="Times New Roman" w:cs="Times New Roman"/>
+          <w:color w:val="000000" w:themeColor="text1"/>
           <w:sz w:val="24"/>
           <w:szCs w:val="24"/>
         </w:rPr>
@@ -331,8 +332,10 @@
           <w:rPr>
             <w:rStyle w:val="Hyperlink"/>
             <w:rFonts w:ascii="Times New Roman" w:hAnsi="Times New Roman" w:cs="Times New Roman"/>
+            <w:color w:val="000000" w:themeColor="text1"/>
             <w:sz w:val="24"/>
             <w:szCs w:val="24"/>
+            <w:u w:val="none"/>
           </w:rPr>
           <w:t>0000-0002-4596-6998</w:t>
         </w:r>
@@ -442,8 +445,10 @@
           <w:rPr>
             <w:rStyle w:val="Hyperlink"/>
             <w:rFonts w:ascii="Times New Roman" w:hAnsi="Times New Roman" w:cs="Times New Roman"/>
+            <w:color w:val="000000" w:themeColor="text1"/>
             <w:sz w:val="24"/>
             <w:szCs w:val="24"/>
+            <w:u w:val="none"/>
           </w:rPr>
           <w:t>0000-0002-2825-4921</w:t>
         </w:r>
@@ -474,7 +479,17 @@
           <w:sz w:val="24"/>
           <w:szCs w:val="24"/>
         </w:rPr>
-        <w:t>Frederikke Lykke Witthöft Schytt</w:t>
+        <w:t>Frederikke Lykke Witth</w:t>
+      </w:r>
+      <w:bookmarkStart w:id="0" w:name="_GoBack"/>
+      <w:bookmarkEnd w:id="0"/>
+      <w:r>
+        <w:rPr>
+          <w:rFonts w:ascii="Times New Roman" w:eastAsia="Times New Roman" w:hAnsi="Times New Roman" w:cs="Times New Roman"/>
+          <w:sz w:val="24"/>
+          <w:szCs w:val="24"/>
+        </w:rPr>
+        <w:t>öft Schytt</w:t>
       </w:r>
     </w:p>
     <w:p>
@@ -778,18 +793,34 @@
           <w:szCs w:val="24"/>
         </w:rPr>
       </w:pPr>
-      <w:bookmarkStart w:id="0" w:name="_GoBack"/>
-      <w:r>
-        <w:rPr>
-          <w:rFonts w:ascii="Times New Roman" w:hAnsi="Times New Roman" w:cs="Times New Roman"/>
-          <w:b/>
-          <w:sz w:val="24"/>
-          <w:szCs w:val="24"/>
-        </w:rPr>
-        <w:t>July 8, 2024</w:t>
-      </w:r>
-    </w:p>
-    <w:bookmarkEnd w:id="0"/>
+      <w:r>
+        <w:rPr>
+          <w:rFonts w:ascii="Times New Roman" w:hAnsi="Times New Roman" w:cs="Times New Roman"/>
+          <w:b/>
+          <w:sz w:val="24"/>
+          <w:szCs w:val="24"/>
+        </w:rPr>
+        <w:t xml:space="preserve">July </w:t>
+      </w:r>
+      <w:r>
+        <w:rPr>
+          <w:rFonts w:ascii="Times New Roman" w:hAnsi="Times New Roman" w:cs="Times New Roman"/>
+          <w:b/>
+          <w:sz w:val="24"/>
+          <w:szCs w:val="24"/>
+        </w:rPr>
+        <w:t>9</w:t>
+      </w:r>
+      <w:r>
+        <w:rPr>
+          <w:rFonts w:ascii="Times New Roman" w:hAnsi="Times New Roman" w:cs="Times New Roman"/>
+          <w:b/>
+          <w:sz w:val="24"/>
+          <w:szCs w:val="24"/>
+        </w:rPr>
+        <w:t>, 2024</w:t>
+      </w:r>
+    </w:p>
     <w:p>
       <w:pPr>
         <w:autoSpaceDE w:val="0"/>

</xml_diff>